<commit_message>
Dodany wstęp i Opis ogólny
</commit_message>
<xml_diff>
--- a/Zarządzanie projektem informatycznym.docx
+++ b/Zarządzanie projektem informatycznym.docx
@@ -135,7 +135,7 @@
       </w:pPr>
       <w:r>
         <w:drawing>
-          <wp:inline wp14:editId="72BC3894" wp14:anchorId="02985A8C">
+          <wp:inline wp14:editId="35268280" wp14:anchorId="02985A8C">
             <wp:extent cx="2143125" cy="2143125"/>
             <wp:effectExtent l="0" t="0" r="0" b="0"/>
             <wp:docPr id="113893426" name="drawing"/>
@@ -178,7 +178,7 @@
       </w:r>
       <w:r>
         <w:drawing>
-          <wp:inline wp14:editId="5D32791E" wp14:anchorId="4533FC7A">
+          <wp:inline wp14:editId="7C7327CF" wp14:anchorId="4533FC7A">
             <wp:extent cx="2143125" cy="2143125"/>
             <wp:effectExtent l="0" t="0" r="0" b="0"/>
             <wp:docPr id="1926447835" name="drawing"/>
@@ -1292,7 +1292,7 @@
           <w:szCs w:val="24"/>
           <w:lang w:val="pl-PL"/>
         </w:rPr>
-        <w:t>podstawa do projektowania architektury systemu,</w:t>
+        <w:t>podstawa do projektowania architektury systemu</w:t>
       </w:r>
     </w:p>
     <w:p>
@@ -1326,7 +1326,7 @@
           <w:szCs w:val="24"/>
           <w:lang w:val="pl-PL"/>
         </w:rPr>
-        <w:t>punkt odniesienia podczas implementacji,</w:t>
+        <w:t>punkt odniesienia podczas implementacji</w:t>
       </w:r>
     </w:p>
     <w:p>
@@ -1360,7 +1360,7 @@
           <w:szCs w:val="24"/>
           <w:lang w:val="pl-PL"/>
         </w:rPr>
-        <w:t>kryterium weryfikacji i walidacji poprawności rozwiązania,</w:t>
+        <w:t>kryterium weryfikacji i walidacji poprawności rozwiązania</w:t>
       </w:r>
     </w:p>
     <w:p>
@@ -1394,7 +1394,7 @@
           <w:szCs w:val="24"/>
           <w:lang w:val="pl-PL"/>
         </w:rPr>
-        <w:t>element dokumentacji akademickiej projektu.</w:t>
+        <w:t>element dokumentacji akademickiej projektu</w:t>
       </w:r>
     </w:p>
     <w:p>
@@ -1629,7 +1629,7 @@
           <w:szCs w:val="24"/>
           <w:lang w:val="pl-PL"/>
         </w:rPr>
-        <w:t>przeglądanie i wyszukiwanie atrakcji turystycznych,</w:t>
+        <w:t>przeglądanie i wyszukiwanie atrakcji turystycznych</w:t>
       </w:r>
     </w:p>
     <w:p>
@@ -1663,7 +1663,7 @@
           <w:szCs w:val="24"/>
           <w:lang w:val="pl-PL"/>
         </w:rPr>
-        <w:t>filtrowanie atrakcji według określonych kryteriów,</w:t>
+        <w:t>filtrowanie atrakcji według określonych kryteriów</w:t>
       </w:r>
     </w:p>
     <w:p>
@@ -1697,7 +1697,7 @@
           <w:szCs w:val="24"/>
           <w:lang w:val="pl-PL"/>
         </w:rPr>
-        <w:t>dostęp do szczegółowych informacji o atrakcjach,</w:t>
+        <w:t>dostęp do szczegółowych informacji o atrakcjach</w:t>
       </w:r>
     </w:p>
     <w:p>
@@ -1731,7 +1731,7 @@
           <w:szCs w:val="24"/>
           <w:lang w:val="pl-PL"/>
         </w:rPr>
-        <w:t>automatyczne generowanie planów zwiedzania,</w:t>
+        <w:t>automatyczne generowanie planów zwiedzania</w:t>
       </w:r>
     </w:p>
     <w:p>
@@ -1765,7 +1765,7 @@
           <w:szCs w:val="24"/>
           <w:lang w:val="pl-PL"/>
         </w:rPr>
-        <w:t>prezentację tras i lokalizacji na mapie,</w:t>
+        <w:t>prezentację tras i lokalizacji na mapie</w:t>
       </w:r>
     </w:p>
     <w:p>
@@ -1799,7 +1799,7 @@
           <w:szCs w:val="24"/>
           <w:lang w:val="pl-PL"/>
         </w:rPr>
-        <w:t>podstawowe rekomendacje gastronomiczne.</w:t>
+        <w:t>podstawowe rekomendacje gastronomiczne</w:t>
       </w:r>
     </w:p>
     <w:p>
@@ -1894,7 +1894,7 @@
           <w:szCs w:val="24"/>
           <w:lang w:val="pl-PL"/>
         </w:rPr>
-        <w:t xml:space="preserve"> w bazie w ciągu 6 miesięcy od uruchomienia MVP,</w:t>
+        <w:t xml:space="preserve"> w bazie w ciągu 6 miesięcy od uruchomienia MVP</w:t>
       </w:r>
     </w:p>
     <w:p>
@@ -1956,7 +1956,7 @@
           <w:szCs w:val="24"/>
           <w:lang w:val="pl-PL"/>
         </w:rPr>
-        <w:t xml:space="preserve"> atrakcji,</w:t>
+        <w:t xml:space="preserve"> atrakcji</w:t>
       </w:r>
     </w:p>
     <w:p>
@@ -2018,7 +2018,7 @@
           <w:szCs w:val="24"/>
           <w:lang w:val="pl-PL"/>
         </w:rPr>
-        <w:t xml:space="preserve"> (≥ 1 000 atrakcji na miasto).</w:t>
+        <w:t xml:space="preserve"> (≥ 1 000 atrakcji na miasto)</w:t>
       </w:r>
     </w:p>
     <w:p>
@@ -2102,19 +2102,6 @@
         </w:rPr>
         <w:t>≤ 3 sekundy</w:t>
       </w:r>
-      <w:r>
-        <w:rPr>
-          <w:rFonts w:ascii="Aptos" w:hAnsi="Aptos" w:eastAsia="Aptos" w:cs="Aptos"/>
-          <w:i w:val="0"/>
-          <w:iCs w:val="0"/>
-          <w:noProof w:val="0"/>
-          <w:color w:val="auto"/>
-          <w:sz w:val="24"/>
-          <w:szCs w:val="24"/>
-          <w:lang w:val="pl-PL"/>
-        </w:rPr>
-        <w:t>,</w:t>
-      </w:r>
     </w:p>
     <w:p>
       <w:pPr>
@@ -2164,19 +2151,6 @@
         </w:rPr>
         <w:t>≤ 1,2 sekundy</w:t>
       </w:r>
-      <w:r>
-        <w:rPr>
-          <w:rFonts w:ascii="Aptos" w:hAnsi="Aptos" w:eastAsia="Aptos" w:cs="Aptos"/>
-          <w:i w:val="0"/>
-          <w:iCs w:val="0"/>
-          <w:noProof w:val="0"/>
-          <w:color w:val="auto"/>
-          <w:sz w:val="24"/>
-          <w:szCs w:val="24"/>
-          <w:lang w:val="pl-PL"/>
-        </w:rPr>
-        <w:t>,</w:t>
-      </w:r>
     </w:p>
     <w:p>
       <w:pPr>
@@ -2226,19 +2200,6 @@
         </w:rPr>
         <w:t>3 interakcjach</w:t>
       </w:r>
-      <w:r>
-        <w:rPr>
-          <w:rFonts w:ascii="Aptos" w:hAnsi="Aptos" w:eastAsia="Aptos" w:cs="Aptos"/>
-          <w:i w:val="0"/>
-          <w:iCs w:val="0"/>
-          <w:noProof w:val="0"/>
-          <w:color w:val="auto"/>
-          <w:sz w:val="24"/>
-          <w:szCs w:val="24"/>
-          <w:lang w:val="pl-PL"/>
-        </w:rPr>
-        <w:t>.</w:t>
-      </w:r>
     </w:p>
     <w:p>
       <w:pPr>
@@ -2334,7 +2295,7 @@
           <w:szCs w:val="24"/>
           <w:lang w:val="pl-PL"/>
         </w:rPr>
-        <w:t>nie realizuje rezerwacji noclegów ani biletów,</w:t>
+        <w:t>nie realizuje rezerwacji noclegów ani biletów</w:t>
       </w:r>
     </w:p>
     <w:p>
@@ -2368,7 +2329,7 @@
           <w:szCs w:val="24"/>
           <w:lang w:val="pl-PL"/>
         </w:rPr>
-        <w:t>nie oferuje pełnej, dynamicznej optymalizacji transportu w czasie rzeczywistym,</w:t>
+        <w:t>nie oferuje pełnej, dynamicznej optymalizacji transportu w czasie rzeczywistym</w:t>
       </w:r>
     </w:p>
     <w:p>
@@ -2402,7 +2363,7 @@
           <w:szCs w:val="24"/>
           <w:lang w:val="pl-PL"/>
         </w:rPr>
-        <w:t>nie gwarantuje pełnej automatyzacji planowania wielodniowych podróży,</w:t>
+        <w:t>nie gwarantuje pełnej automatyzacji planowania wielodniowych podróży</w:t>
       </w:r>
     </w:p>
     <w:p>
@@ -2436,7 +2397,7 @@
           <w:szCs w:val="24"/>
           <w:lang w:val="pl-PL"/>
         </w:rPr>
-        <w:t>nie zastępuje biur podróży ani certyfikowanych przewodników turystycznych.</w:t>
+        <w:t>nie zastępuje biur podróży ani certyfikowanych przewodników turystycznych</w:t>
       </w:r>
     </w:p>
     <w:p>
@@ -3334,7 +3295,7 @@
           <w:color w:val="auto"/>
           <w:lang w:val="pl-PL"/>
         </w:rPr>
-        <w:t>Rozdział 2 przedstawia ogólny opis produktu, jego główne funkcje, klasy użytkowników oraz ograniczenia i założenia projektowe.</w:t>
+        <w:t>Rozdział 2 przedstawia ogólny opis produktu, jego główne funkcje, klasy użytkowników oraz ograniczenia i założenia projektowe</w:t>
       </w:r>
     </w:p>
     <w:p>
@@ -3361,7 +3322,7 @@
           <w:color w:val="auto"/>
           <w:lang w:val="pl-PL"/>
         </w:rPr>
-        <w:t>Rozdział 3 opisuje wymagania dotyczące interfejsów zewnętrznych, w tym interfejsu użytkownika oraz interfejsów programowych.</w:t>
+        <w:t>Rozdział 3 opisuje wymagania dotyczące interfejsów zewnętrznych, w tym interfejsu użytkownika oraz interfejsów programowych</w:t>
       </w:r>
     </w:p>
     <w:p>
@@ -3400,16 +3361,6 @@
         </w:rPr>
         <w:t>priorytetyzacją</w:t>
       </w:r>
-      <w:r>
-        <w:rPr>
-          <w:i w:val="0"/>
-          <w:iCs w:val="0"/>
-          <w:noProof w:val="0"/>
-          <w:color w:val="auto"/>
-          <w:lang w:val="pl-PL"/>
-        </w:rPr>
-        <w:t>.</w:t>
-      </w:r>
     </w:p>
     <w:p>
       <w:pPr>
@@ -3435,7 +3386,7 @@
           <w:color w:val="auto"/>
           <w:lang w:val="pl-PL"/>
         </w:rPr>
-        <w:t>Rozdział 5 opisuje atrybuty jakościowe systemu oraz ich znaczenie dla realizacji celów projektu.</w:t>
+        <w:t>Rozdział 5 opisuje atrybuty jakościowe systemu oraz ich znaczenie dla realizacji celów projektu</w:t>
       </w:r>
     </w:p>
     <w:p>
@@ -3462,7 +3413,7 @@
           <w:color w:val="auto"/>
           <w:lang w:val="pl-PL"/>
         </w:rPr>
-        <w:t>Rozdział 6 dotyczy procesu odkrywania i analizy wymagań, w tym analizy porównawczej.</w:t>
+        <w:t>Rozdział 6 dotyczy procesu odkrywania i analizy wymagań, w tym analizy porównawczej</w:t>
       </w:r>
     </w:p>
     <w:p>
@@ -3489,7 +3440,7 @@
           <w:color w:val="auto"/>
           <w:lang w:val="pl-PL"/>
         </w:rPr>
-        <w:t>Dodatki zawierają materiały uzupełniające, takie jak modele analityczne, persony użytkowników oraz kwestie otwarte.</w:t>
+        <w:t>Dodatki zawierają materiały uzupełniające, takie jak modele analityczne, persony użytkowników oraz kwestie otwarte</w:t>
       </w:r>
     </w:p>
     <w:p>
@@ -3723,7 +3674,7 @@
           <w:szCs w:val="24"/>
           <w:lang w:val="pl-PL"/>
         </w:rPr>
-        <w:t>pozyskiwanie danych o atrakcjach z wielu źródeł,</w:t>
+        <w:t>pozyskiwanie danych o atrakcjach z wielu źródeł</w:t>
       </w:r>
     </w:p>
     <w:p>
@@ -3757,7 +3708,7 @@
           <w:szCs w:val="24"/>
           <w:lang w:val="pl-PL"/>
         </w:rPr>
-        <w:t>przechowywanie i aktualizacja informacji o atrakcjach,</w:t>
+        <w:t>przechowywanie i aktualizacja informacji o atrakcjach</w:t>
       </w:r>
     </w:p>
     <w:p>
@@ -3791,7 +3742,7 @@
           <w:szCs w:val="24"/>
           <w:lang w:val="pl-PL"/>
         </w:rPr>
-        <w:t>obsługa statusu weryfikacji danych.</w:t>
+        <w:t>obsługa statusu weryfikacji danych</w:t>
       </w:r>
     </w:p>
     <w:p>
@@ -3863,7 +3814,7 @@
           <w:szCs w:val="24"/>
           <w:lang w:val="pl-PL"/>
         </w:rPr>
-        <w:t>automatyczna walidacja danych (spójność, kompletność),</w:t>
+        <w:t>automatyczna walidacja danych</w:t>
       </w:r>
     </w:p>
     <w:p>
@@ -3897,7 +3848,7 @@
           <w:szCs w:val="24"/>
           <w:lang w:val="pl-PL"/>
         </w:rPr>
-        <w:t>wykrywanie anomalii i nieaktualnych informacji,</w:t>
+        <w:t>wykrywanie anomalii i nieaktualnych informacji</w:t>
       </w:r>
     </w:p>
     <w:p>
@@ -3931,7 +3882,7 @@
           <w:szCs w:val="24"/>
           <w:lang w:val="pl-PL"/>
         </w:rPr>
-        <w:t>obsługa procesów synchronizacji danych z zewnętrznymi źródłami.</w:t>
+        <w:t>obsługa procesów synchronizacji danych z zewnętrznymi źródłami</w:t>
       </w:r>
     </w:p>
     <w:p>
@@ -4003,7 +3954,7 @@
           <w:szCs w:val="24"/>
           <w:lang w:val="pl-PL"/>
         </w:rPr>
-        <w:t>wyszukiwanie atrakcji w obrębie miasta,</w:t>
+        <w:t>wyszukiwanie atrakcji w obrębie miasta</w:t>
       </w:r>
     </w:p>
     <w:p>
@@ -4037,7 +3988,7 @@
           <w:szCs w:val="24"/>
           <w:lang w:val="pl-PL"/>
         </w:rPr>
-        <w:t>filtrowanie według kategorii, ceny, popularności i innych parametrów,</w:t>
+        <w:t>filtrowanie według kategorii, ceny, popularności i innych parametrów</w:t>
       </w:r>
     </w:p>
     <w:p>
@@ -4071,7 +4022,7 @@
           <w:szCs w:val="24"/>
           <w:lang w:val="pl-PL"/>
         </w:rPr>
-        <w:t>sortowanie wyników.</w:t>
+        <w:t>sortowanie wyników</w:t>
       </w:r>
     </w:p>
     <w:p>
@@ -4143,7 +4094,7 @@
           <w:szCs w:val="24"/>
           <w:lang w:val="pl-PL"/>
         </w:rPr>
-        <w:t>wyświetlanie listy atrakcji,</w:t>
+        <w:t>wyświetlanie listy atrakcji</w:t>
       </w:r>
     </w:p>
     <w:p>
@@ -4177,7 +4128,7 @@
           <w:szCs w:val="24"/>
           <w:lang w:val="pl-PL"/>
         </w:rPr>
-        <w:t>prezentacja szczegółowej karty atrakcji (opis, zdjęcia, godziny otwarcia, ceny),</w:t>
+        <w:t>prezentacja szczegółowej karty atrakcji (opis, zdjęcia, godziny otwarcia, ceny)</w:t>
       </w:r>
     </w:p>
     <w:p>
@@ -4211,7 +4162,7 @@
           <w:szCs w:val="24"/>
           <w:lang w:val="pl-PL"/>
         </w:rPr>
-        <w:t>prezentacja ocen atrakcji.</w:t>
+        <w:t>prezentacja ocen atrakcji</w:t>
       </w:r>
     </w:p>
     <w:p>
@@ -4283,7 +4234,7 @@
           <w:szCs w:val="24"/>
           <w:lang w:val="pl-PL"/>
         </w:rPr>
-        <w:t>wizualizacja atrakcji na mapie,</w:t>
+        <w:t>wizualizacja atrakcji na mapie</w:t>
       </w:r>
     </w:p>
     <w:p>
@@ -4317,7 +4268,7 @@
           <w:szCs w:val="24"/>
           <w:lang w:val="pl-PL"/>
         </w:rPr>
-        <w:t>wyznaczanie tras pomiędzy punktami,</w:t>
+        <w:t>wyznaczanie tras pomiędzy punktami</w:t>
       </w:r>
     </w:p>
     <w:p>
@@ -4351,7 +4302,7 @@
           <w:szCs w:val="24"/>
           <w:lang w:val="pl-PL"/>
         </w:rPr>
-        <w:t>prezentacja orientacyjnych czasów przejazdu.</w:t>
+        <w:t>prezentacja orientacyjnych czasów przejazdu</w:t>
       </w:r>
     </w:p>
     <w:p>
@@ -4423,7 +4374,7 @@
           <w:szCs w:val="24"/>
           <w:lang w:val="pl-PL"/>
         </w:rPr>
-        <w:t>automatyczne tworzenie planu zwiedzania miasta,</w:t>
+        <w:t>automatyczne tworzenie planu zwiedzania miasta</w:t>
       </w:r>
     </w:p>
     <w:p>
@@ -4457,7 +4408,7 @@
           <w:szCs w:val="24"/>
           <w:lang w:val="pl-PL"/>
         </w:rPr>
-        <w:t>uwzględnianie popularności i lokalizacji atrakcji,</w:t>
+        <w:t>uwzględnianie popularności i lokalizacji atrakcji</w:t>
       </w:r>
     </w:p>
     <w:p>
@@ -4491,7 +4442,7 @@
           <w:szCs w:val="24"/>
           <w:lang w:val="pl-PL"/>
         </w:rPr>
-        <w:t>możliwość ręcznej modyfikacji planu przez użytkownika.</w:t>
+        <w:t>możliwość ręcznej modyfikacji planu przez użytkownika</w:t>
       </w:r>
     </w:p>
     <w:p>
@@ -4563,7 +4514,7 @@
           <w:szCs w:val="24"/>
           <w:lang w:val="pl-PL"/>
         </w:rPr>
-        <w:t>rekomendacje restauracji dopasowanych do planu dnia,</w:t>
+        <w:t>rekomendacje restauracji dopasowanych do planu dnia</w:t>
       </w:r>
     </w:p>
     <w:p>
@@ -4597,7 +4548,7 @@
           <w:szCs w:val="24"/>
           <w:lang w:val="pl-PL"/>
         </w:rPr>
-        <w:t>podstawowe rekomendacje noclegów (w dalszym etapie rozwoju).</w:t>
+        <w:t>podstawowe rekomendacje noclegów (w dalszym etapie rozwoju)</w:t>
       </w:r>
     </w:p>
     <w:p>
@@ -4866,7 +4817,7 @@
           <w:szCs w:val="24"/>
           <w:lang w:val="pl-PL"/>
         </w:rPr>
-        <w:t>”,</w:t>
+        <w:t>”</w:t>
       </w:r>
     </w:p>
     <w:p>
@@ -4900,7 +4851,7 @@
           <w:szCs w:val="24"/>
           <w:lang w:val="pl-PL"/>
         </w:rPr>
-        <w:t>oczekuje natychmiastowego wygenerowania planu zwiedzania,</w:t>
+        <w:t>oczekuje natychmiastowego wygenerowania planu zwiedzania</w:t>
       </w:r>
     </w:p>
     <w:p>
@@ -4934,7 +4885,7 @@
           <w:szCs w:val="24"/>
           <w:lang w:val="pl-PL"/>
         </w:rPr>
-        <w:t>frustrują ją nieaktualne informacje w popularnych aplikacjach,</w:t>
+        <w:t>frustrują ją nieaktualne informacje w popularnych aplikacjach</w:t>
       </w:r>
     </w:p>
     <w:p>
@@ -4968,7 +4919,7 @@
           <w:szCs w:val="24"/>
           <w:lang w:val="pl-PL"/>
         </w:rPr>
-        <w:t>wysoko ceni kompletność i wiarygodność danych.</w:t>
+        <w:t>wysoko ceni kompletność i wiarygodność danych</w:t>
       </w:r>
     </w:p>
     <w:p>
@@ -5102,7 +5053,7 @@
           <w:szCs w:val="24"/>
           <w:lang w:val="pl-PL"/>
         </w:rPr>
-        <w:t>planuje podróże rodzinne,</w:t>
+        <w:t>planuje podróże rodzinne</w:t>
       </w:r>
     </w:p>
     <w:p>
@@ -5136,7 +5087,7 @@
           <w:szCs w:val="24"/>
           <w:lang w:val="pl-PL"/>
         </w:rPr>
-        <w:t>szuka atrakcji dostosowanych do dzieci,</w:t>
+        <w:t>szuka atrakcji dostosowanych do dzieci</w:t>
       </w:r>
     </w:p>
     <w:p>
@@ -5170,7 +5121,7 @@
           <w:szCs w:val="24"/>
           <w:lang w:val="pl-PL"/>
         </w:rPr>
-        <w:t>potrzebuje wiarygodnych danych o odległościach i czasie przejazdów,</w:t>
+        <w:t>potrzebuje wiarygodnych danych o odległościach i czasie przejazdów</w:t>
       </w:r>
     </w:p>
     <w:p>
@@ -5204,7 +5155,7 @@
           <w:szCs w:val="24"/>
           <w:lang w:val="pl-PL"/>
         </w:rPr>
-        <w:t>oczekuje możliwości filtrowania atrakcji pod kątem rodzin.</w:t>
+        <w:t>oczekuje możliwości filtrowania atrakcji pod kątem rodzin</w:t>
       </w:r>
     </w:p>
     <w:p>
@@ -5372,7 +5323,7 @@
           <w:szCs w:val="24"/>
           <w:lang w:val="pl-PL"/>
         </w:rPr>
-        <w:t>lokalne organizacje turystyczne,</w:t>
+        <w:t>lokalne organizacje turystyczne</w:t>
       </w:r>
     </w:p>
     <w:p>
@@ -5406,7 +5357,7 @@
           <w:szCs w:val="24"/>
           <w:lang w:val="pl-PL"/>
         </w:rPr>
-        <w:t>urzędy miast,</w:t>
+        <w:t>urzędy miast</w:t>
       </w:r>
     </w:p>
     <w:p>
@@ -5440,7 +5391,7 @@
           <w:szCs w:val="24"/>
           <w:lang w:val="pl-PL"/>
         </w:rPr>
-        <w:t>właściciele atrakcji,</w:t>
+        <w:t>właściciele atrakcji</w:t>
       </w:r>
     </w:p>
     <w:p>
@@ -5474,7 +5425,7 @@
           <w:szCs w:val="24"/>
           <w:lang w:val="pl-PL"/>
         </w:rPr>
-        <w:t>dostawcy danych turystycznych.</w:t>
+        <w:t>dostawcy danych turystycznych</w:t>
       </w:r>
     </w:p>
     <w:p>
@@ -5606,7 +5557,7 @@
           <w:szCs w:val="24"/>
           <w:lang w:val="pl-PL"/>
         </w:rPr>
-        <w:t xml:space="preserve"> (K8s).</w:t>
+        <w:t xml:space="preserve"> (K8s)</w:t>
       </w:r>
     </w:p>
     <w:p>
@@ -5666,7 +5617,20 @@
           <w:szCs w:val="24"/>
           <w:lang w:val="pl-PL"/>
         </w:rPr>
-        <w:t xml:space="preserve"> zasobów.</w:t>
+        <w:t xml:space="preserve"> zasobó</w:t>
+      </w:r>
+      <w:r>
+        <w:rPr>
+          <w:rFonts w:ascii="Aptos" w:hAnsi="Aptos" w:eastAsia="Aptos" w:cs="Aptos"/>
+          <w:i w:val="0"/>
+          <w:iCs w:val="0"/>
+          <w:noProof w:val="0"/>
+          <w:color w:val="auto"/>
+          <w:sz w:val="24"/>
+          <w:szCs w:val="24"/>
+          <w:lang w:val="pl-PL"/>
+        </w:rPr>
+        <w:t>w</w:t>
       </w:r>
     </w:p>
     <w:p>
@@ -5700,7 +5664,7 @@
           <w:szCs w:val="24"/>
           <w:lang w:val="pl-PL"/>
         </w:rPr>
-        <w:t>Dane użytkowników muszą być przetwarzane i przechowywane wyłącznie na terenie Europejskiego Obszaru Gospodarczego.</w:t>
+        <w:t>Dane użytkowników muszą być przetwarzane i przechowywane wyłącznie na terenie Europejskiego Obszaru Gospodarczego</w:t>
       </w:r>
     </w:p>
     <w:p>
@@ -5734,7 +5698,7 @@
           <w:szCs w:val="24"/>
           <w:lang w:val="pl-PL"/>
         </w:rPr>
-        <w:t>System musi zapewniać szyfrowanie danych (AES-256) oraz bezpieczną komunikację (TLS 1.3).</w:t>
+        <w:t>System musi zapewniać szyfrowanie danych (AES-256) oraz bezpieczną komunikację (TLS 1.3)</w:t>
       </w:r>
     </w:p>
     <w:p>
@@ -5802,7 +5766,7 @@
           <w:szCs w:val="24"/>
           <w:lang w:val="pl-PL"/>
         </w:rPr>
-        <w:t>Budżet infrastrukturalny projektu nie może przekroczyć 1200 zł miesięcznie.</w:t>
+        <w:t>Budżet infrastrukturalny projektu nie może przekroczyć 1200 zł miesięcznie</w:t>
       </w:r>
     </w:p>
     <w:p>
@@ -5836,7 +5800,7 @@
           <w:szCs w:val="24"/>
           <w:lang w:val="pl-PL"/>
         </w:rPr>
-        <w:t>Czas realizacji kluczowego celu biznesowego (15 000 atrakcji) wynosi 6 miesięcy od uruchomienia MVP.</w:t>
+        <w:t>Czas realizacji kluczowego celu biznesowego (15 000 atrakcji) wynosi 6 miesięcy od uruchomienia MVP</w:t>
       </w:r>
     </w:p>
     <w:p>
@@ -5870,41 +5834,7 @@
           <w:szCs w:val="24"/>
           <w:lang w:val="pl-PL"/>
         </w:rPr>
-        <w:t>Projekt realizowany jest w ramach zajęć akademickich, z ograniczoną dostępnością zespołu projektowego.</w:t>
-      </w:r>
-    </w:p>
-    <w:p>
-      <w:pPr>
-        <w:pStyle w:val="ListParagraph"/>
-        <w:numPr>
-          <w:ilvl w:val="0"/>
-          <w:numId w:val="13"/>
-        </w:numPr>
-        <w:spacing w:before="240" w:beforeAutospacing="off" w:after="240" w:afterAutospacing="off"/>
-        <w:jc w:val="both"/>
-        <w:rPr>
-          <w:rFonts w:ascii="Aptos" w:hAnsi="Aptos" w:eastAsia="Aptos" w:cs="Aptos"/>
-          <w:i w:val="0"/>
-          <w:iCs w:val="0"/>
-          <w:noProof w:val="0"/>
-          <w:color w:val="auto"/>
-          <w:sz w:val="24"/>
-          <w:szCs w:val="24"/>
-          <w:lang w:val="pl-PL"/>
-        </w:rPr>
-      </w:pPr>
-      <w:r>
-        <w:rPr>
-          <w:rFonts w:ascii="Aptos" w:hAnsi="Aptos" w:eastAsia="Aptos" w:cs="Aptos"/>
-          <w:i w:val="0"/>
-          <w:iCs w:val="0"/>
-          <w:noProof w:val="0"/>
-          <w:color w:val="auto"/>
-          <w:sz w:val="24"/>
-          <w:szCs w:val="24"/>
-          <w:lang w:val="pl-PL"/>
-        </w:rPr>
-        <w:t>Zakłada się iteracyjny rozwój produktu w podejściu MVP.</w:t>
+        <w:t>Zakłada się iteracyjny rozwój produktu w podejściu MVP</w:t>
       </w:r>
     </w:p>
     <w:p>
@@ -5972,7 +5902,7 @@
           <w:szCs w:val="24"/>
           <w:lang w:val="pl-PL"/>
         </w:rPr>
-        <w:t>System musi być zgodny z przepisami RODO (GDPR).</w:t>
+        <w:t>System musi być zgodny z przepisami RODO (GDPR)</w:t>
       </w:r>
     </w:p>
     <w:p>
@@ -6006,41 +5936,7 @@
           <w:szCs w:val="24"/>
           <w:lang w:val="pl-PL"/>
         </w:rPr>
-        <w:t>Dane osobowe użytkowników muszą być przetwarzane zgodnie z obowiązującymi regulacjami prawnymi.</w:t>
-      </w:r>
-    </w:p>
-    <w:p>
-      <w:pPr>
-        <w:pStyle w:val="ListParagraph"/>
-        <w:numPr>
-          <w:ilvl w:val="0"/>
-          <w:numId w:val="14"/>
-        </w:numPr>
-        <w:spacing w:before="240" w:beforeAutospacing="off" w:after="240" w:afterAutospacing="off"/>
-        <w:jc w:val="both"/>
-        <w:rPr>
-          <w:rFonts w:ascii="Aptos" w:hAnsi="Aptos" w:eastAsia="Aptos" w:cs="Aptos"/>
-          <w:i w:val="0"/>
-          <w:iCs w:val="0"/>
-          <w:noProof w:val="0"/>
-          <w:color w:val="auto"/>
-          <w:sz w:val="24"/>
-          <w:szCs w:val="24"/>
-          <w:lang w:val="pl-PL"/>
-        </w:rPr>
-      </w:pPr>
-      <w:r>
-        <w:rPr>
-          <w:rFonts w:ascii="Aptos" w:hAnsi="Aptos" w:eastAsia="Aptos" w:cs="Aptos"/>
-          <w:i w:val="0"/>
-          <w:iCs w:val="0"/>
-          <w:noProof w:val="0"/>
-          <w:color w:val="auto"/>
-          <w:sz w:val="24"/>
-          <w:szCs w:val="24"/>
-          <w:lang w:val="pl-PL"/>
-        </w:rPr>
-        <w:t>Projekt musi spełniać wymogi formalne i organizacyjne uczelni.</w:t>
+        <w:t>Dane osobowe użytkowników muszą być przetwarzane zgodnie z obowiązującymi regulacjami prawnymi</w:t>
       </w:r>
     </w:p>
     <w:p>
@@ -6141,7 +6037,7 @@
           <w:szCs w:val="24"/>
           <w:lang w:val="pl-PL"/>
         </w:rPr>
-        <w:t>Dane o atrakcjach turystycznych będą dostępne poprzez API partnerów zewnętrznych.</w:t>
+        <w:t>Dane o atrakcjach turystycznych będą dostępne poprzez API partnerów zewnętrznych</w:t>
       </w:r>
     </w:p>
     <w:p>
@@ -6175,7 +6071,7 @@
           <w:szCs w:val="24"/>
           <w:lang w:val="pl-PL"/>
         </w:rPr>
-        <w:t>Miasta oraz organizacje turystyczne będą skłonne do współpracy i udostępniania danych.</w:t>
+        <w:t>Miasta oraz organizacje turystyczne będą skłonne do współpracy i udostępniania danych</w:t>
       </w:r>
     </w:p>
     <w:p>
@@ -6209,7 +6105,7 @@
           <w:szCs w:val="24"/>
           <w:lang w:val="pl-PL"/>
         </w:rPr>
-        <w:t>Synchronizacja danych z wielu źródeł będzie możliwa technicznie bez konieczności gruntownej przebudowy systemu.</w:t>
+        <w:t>Synchronizacja danych z wielu źródeł będzie możliwa technicznie bez konieczności gruntownej przebudowy systemu</w:t>
       </w:r>
     </w:p>
     <w:p>
@@ -6243,7 +6139,7 @@
           <w:szCs w:val="24"/>
           <w:lang w:val="pl-PL"/>
         </w:rPr>
-        <w:t>Wzrost bazy atrakcji do 15 000 rekordów nie spowoduje krytycznego spadku wydajności systemu.</w:t>
+        <w:t>Wzrost bazy atrakcji do 15 000 rekordów nie spowoduje krytycznego spadku wydajności systemu</w:t>
       </w:r>
     </w:p>
     <w:p>
@@ -6277,7 +6173,7 @@
           <w:szCs w:val="24"/>
           <w:lang w:val="pl-PL"/>
         </w:rPr>
-        <w:t>Dane po imporcie będą możliwe do bezpośredniego wykorzystania przez algorytm generowania planów podróży.</w:t>
+        <w:t>Dane po imporcie będą możliwe do bezpośredniego wykorzystania przez algorytm generowania planów podróży</w:t>
       </w:r>
     </w:p>
     <w:p>
@@ -9069,7 +8965,7 @@
     <w:next w:val="Normal"/>
     <w:unhideWhenUsed/>
     <w:qFormat/>
-    <w:rsid w:val="09F4C22C"/>
+    <w:rsid w:val="0A8026C3"/>
     <w:rPr>
       <w:rFonts w:eastAsia="" w:cs="" w:eastAsiaTheme="majorEastAsia" w:cstheme="majorBidi"/>
       <w:i w:val="1"/>

</xml_diff>